<commit_message>
add notification ring bell without link to post
</commit_message>
<xml_diff>
--- a/Marciniak Adam_ZIN2_2023-10-06.docx
+++ b/Marciniak Adam_ZIN2_2023-10-06.docx
@@ -240,7 +240,6 @@
         </w:rPr>
         <w:br/>
       </w:r>
-      <w:proofErr w:type="spellStart"/>
       <w:r>
         <w:rPr>
           <w:rFonts w:ascii="Times New Roman" w:hAnsi="Times New Roman"/>
@@ -259,40 +258,7 @@
           <w:szCs w:val="24"/>
           <w:lang w:val="pl-PL"/>
         </w:rPr>
-        <w:t>ocial</w:t>
-      </w:r>
-      <w:proofErr w:type="spellEnd"/>
-      <w:r>
-        <w:rPr>
-          <w:rFonts w:ascii="Times New Roman" w:hAnsi="Times New Roman"/>
-          <w:color w:val="000000" w:themeColor="text1"/>
-          <w:sz w:val="24"/>
-          <w:szCs w:val="24"/>
-          <w:lang w:val="pl-PL"/>
-        </w:rPr>
-        <w:t xml:space="preserve"> </w:t>
-      </w:r>
-      <w:proofErr w:type="spellStart"/>
-      <w:r>
-        <w:rPr>
-          <w:rFonts w:ascii="Times New Roman" w:hAnsi="Times New Roman"/>
-          <w:color w:val="000000" w:themeColor="text1"/>
-          <w:sz w:val="24"/>
-          <w:szCs w:val="24"/>
-          <w:lang w:val="pl-PL"/>
-        </w:rPr>
-        <w:t>networking</w:t>
-      </w:r>
-      <w:proofErr w:type="spellEnd"/>
-      <w:r>
-        <w:rPr>
-          <w:rFonts w:ascii="Times New Roman" w:hAnsi="Times New Roman"/>
-          <w:color w:val="000000" w:themeColor="text1"/>
-          <w:sz w:val="24"/>
-          <w:szCs w:val="24"/>
-          <w:lang w:val="pl-PL"/>
-        </w:rPr>
-        <w:t xml:space="preserve"> service</w:t>
+        <w:t>ocial networking service</w:t>
       </w:r>
     </w:p>
     <w:p>
@@ -339,64 +305,17 @@
           <w:sz w:val="24"/>
           <w:szCs w:val="24"/>
         </w:rPr>
-        <w:t xml:space="preserve">Promotor: </w:t>
-      </w:r>
-      <w:proofErr w:type="spellStart"/>
+        <w:t xml:space="preserve">Promotor: dr inż. </w:t>
+      </w:r>
       <w:r>
         <w:rPr>
           <w:rFonts w:ascii="Times New Roman" w:hAnsi="Times New Roman"/>
           <w:sz w:val="24"/>
           <w:szCs w:val="24"/>
-        </w:rPr>
-        <w:t>dr</w:t>
-      </w:r>
-      <w:proofErr w:type="spellEnd"/>
-      <w:r>
-        <w:rPr>
-          <w:rFonts w:ascii="Times New Roman" w:hAnsi="Times New Roman"/>
-          <w:sz w:val="24"/>
-          <w:szCs w:val="24"/>
-        </w:rPr>
-        <w:t xml:space="preserve"> </w:t>
-      </w:r>
-      <w:proofErr w:type="spellStart"/>
-      <w:r>
-        <w:rPr>
-          <w:rFonts w:ascii="Times New Roman" w:hAnsi="Times New Roman"/>
-          <w:sz w:val="24"/>
-          <w:szCs w:val="24"/>
-        </w:rPr>
-        <w:t>inż</w:t>
-      </w:r>
-      <w:proofErr w:type="spellEnd"/>
-      <w:r>
-        <w:rPr>
-          <w:rFonts w:ascii="Times New Roman" w:hAnsi="Times New Roman"/>
-          <w:sz w:val="24"/>
-          <w:szCs w:val="24"/>
-        </w:rPr>
-        <w:t xml:space="preserve">. </w:t>
-      </w:r>
-      <w:r>
-        <w:rPr>
-          <w:rFonts w:ascii="Times New Roman" w:hAnsi="Times New Roman"/>
-          <w:sz w:val="24"/>
-          <w:szCs w:val="24"/>
           <w:lang w:val="pl-PL"/>
         </w:rPr>
-        <w:t xml:space="preserve">Zbigniew </w:t>
-      </w:r>
-      <w:proofErr w:type="spellStart"/>
-      <w:r>
-        <w:rPr>
-          <w:rFonts w:ascii="Times New Roman" w:hAnsi="Times New Roman"/>
-          <w:sz w:val="24"/>
-          <w:szCs w:val="24"/>
-          <w:lang w:val="pl-PL"/>
-        </w:rPr>
-        <w:t>Szpunar</w:t>
-      </w:r>
-      <w:proofErr w:type="spellEnd"/>
+        <w:t>Zbigniew Szpunar</w:t>
+      </w:r>
     </w:p>
     <w:p>
       <w:pPr>
@@ -1086,19 +1005,8 @@
                 <w:bCs/>
                 <w:szCs w:val="24"/>
               </w:rPr>
-              <w:t xml:space="preserve">dr inż. Zbigniew </w:t>
-            </w:r>
-            <w:proofErr w:type="spellStart"/>
-            <w:r>
-              <w:rPr>
-                <w:rFonts w:cs="Times New Roman"/>
-                <w:b/>
-                <w:bCs/>
-                <w:szCs w:val="24"/>
-              </w:rPr>
-              <w:t>Szpunar</w:t>
-            </w:r>
-            <w:proofErr w:type="spellEnd"/>
+              <w:t>dr inż. Zbigniew Szpunar</w:t>
+            </w:r>
           </w:p>
         </w:tc>
       </w:tr>
@@ -1499,23 +1407,7 @@
           <w:rFonts w:cs="Times New Roman"/>
           <w:szCs w:val="24"/>
         </w:rPr>
-        <w:t>nie zawiera danych i informacji, które uzyskałem/</w:t>
-      </w:r>
-      <w:proofErr w:type="spellStart"/>
-      <w:r>
-        <w:rPr>
-          <w:rFonts w:cs="Times New Roman"/>
-          <w:szCs w:val="24"/>
-        </w:rPr>
-        <w:t>am</w:t>
-      </w:r>
-      <w:proofErr w:type="spellEnd"/>
-      <w:r>
-        <w:rPr>
-          <w:rFonts w:cs="Times New Roman"/>
-          <w:szCs w:val="24"/>
-        </w:rPr>
-        <w:t xml:space="preserve"> w sposób niedozwolony;</w:t>
+        <w:t>nie zawiera danych i informacji, które uzyskałem/am w sposób niedozwolony;</w:t>
       </w:r>
     </w:p>
     <w:p>
@@ -2471,13 +2363,8 @@
         <w:t>wstawiać swoje posty</w:t>
       </w:r>
       <w:r>
-        <w:t xml:space="preserve"> z zaznaczeniem kategorii i </w:t>
-      </w:r>
-      <w:proofErr w:type="spellStart"/>
-      <w:r>
-        <w:t>tagów</w:t>
-      </w:r>
-      <w:proofErr w:type="spellEnd"/>
+        <w:t xml:space="preserve"> z zaznaczeniem kategorii i tagów</w:t>
+      </w:r>
     </w:p>
     <w:p>
       <w:pPr>
@@ -2514,13 +2401,8 @@
       <w:r>
         <w:t xml:space="preserve">oceniać posty oraz komentarze poprzez </w:t>
       </w:r>
-      <w:proofErr w:type="spellStart"/>
-      <w:r>
-        <w:t>like</w:t>
-      </w:r>
-      <w:proofErr w:type="spellEnd"/>
-      <w:r>
-        <w:t xml:space="preserve"> </w:t>
+      <w:r>
+        <w:t xml:space="preserve">like </w:t>
       </w:r>
     </w:p>
     <w:p>
@@ -2911,13 +2793,8 @@
         </w:numPr>
       </w:pPr>
       <w:r>
-        <w:t xml:space="preserve">Generator </w:t>
-      </w:r>
-      <w:proofErr w:type="spellStart"/>
-      <w:r>
-        <w:t>memów</w:t>
-      </w:r>
-      <w:proofErr w:type="spellEnd"/>
+        <w:t>Generator memów</w:t>
+      </w:r>
       <w:r>
         <w:t>:</w:t>
       </w:r>
@@ -2927,13 +2804,8 @@
         <w:pStyle w:val="Akapitzlist"/>
       </w:pPr>
       <w:r>
-        <w:t xml:space="preserve">Ta podstrona będzie oferowała proste narzędzie umożliwiające stworzenie </w:t>
-      </w:r>
-      <w:proofErr w:type="spellStart"/>
-      <w:r>
-        <w:t>mema</w:t>
-      </w:r>
-      <w:proofErr w:type="spellEnd"/>
+        <w:t>Ta podstrona będzie oferowała proste narzędzie umożliwiające stworzenie mema</w:t>
+      </w:r>
     </w:p>
     <w:p>
       <w:r>
@@ -2949,15 +2821,7 @@
         </w:numPr>
       </w:pPr>
       <w:r>
-        <w:t xml:space="preserve">Generator </w:t>
-      </w:r>
-      <w:proofErr w:type="spellStart"/>
-      <w:r>
-        <w:t>bańiek</w:t>
-      </w:r>
-      <w:proofErr w:type="spellEnd"/>
-      <w:r>
-        <w:t xml:space="preserve"> informacyjnych</w:t>
+        <w:t>Generator bańiek informacyjnych</w:t>
       </w:r>
       <w:r>
         <w:t>:</w:t>
@@ -3000,13 +2864,8 @@
       </w:pPr>
       <w:bookmarkStart w:id="10" w:name="_Toc137554864"/>
       <w:bookmarkStart w:id="11" w:name="_Toc137718876"/>
-      <w:proofErr w:type="spellStart"/>
-      <w:r>
-        <w:t>mem</w:t>
-      </w:r>
-      <w:proofErr w:type="spellEnd"/>
-      <w:r>
-        <w:t xml:space="preserve"> - </w:t>
+      <w:r>
+        <w:t xml:space="preserve">mem - </w:t>
       </w:r>
       <w:r>
         <w:rPr>
@@ -3147,51 +3006,15 @@
           <w:szCs w:val="24"/>
           <w:shd w:val="clear" w:color="auto" w:fill="FFFFFF"/>
         </w:rPr>
-        <w:t xml:space="preserve">. Może to być pierwsza wiadomość w nowym wątku, wyznaczająca kierunek dyskusji, bądź też będąca odpowiedzią na inny. Obok </w:t>
-      </w:r>
-      <w:proofErr w:type="spellStart"/>
+        <w:t>. Może to być pierwsza wiadomość w nowym wątku, wyznaczająca kierunek dyskusji, bądź też będąca odpowiedzią na inny. Obok posta widoczna jest zawsze nazwa użytkownika internetowego, który ją napisał, zazwyczaj także informacje o nim oraz data i godzina napisania</w:t>
+      </w:r>
       <w:r>
         <w:rPr>
           <w:rFonts w:cs="Times New Roman"/>
           <w:szCs w:val="24"/>
           <w:shd w:val="clear" w:color="auto" w:fill="FFFFFF"/>
         </w:rPr>
-        <w:t>posta</w:t>
-      </w:r>
-      <w:proofErr w:type="spellEnd"/>
-      <w:r>
-        <w:rPr>
-          <w:rFonts w:cs="Times New Roman"/>
-          <w:szCs w:val="24"/>
-          <w:shd w:val="clear" w:color="auto" w:fill="FFFFFF"/>
-        </w:rPr>
-        <w:t xml:space="preserve"> widoczna jest zawsze nazwa użytkownika internetowego, który ją napisał, zazwyczaj także informacje o nim oraz data i godzina napisania</w:t>
-      </w:r>
-      <w:r>
-        <w:rPr>
-          <w:rFonts w:cs="Times New Roman"/>
-          <w:szCs w:val="24"/>
-          <w:shd w:val="clear" w:color="auto" w:fill="FFFFFF"/>
-        </w:rPr>
-        <w:t xml:space="preserve">. Post najczęściej </w:t>
-      </w:r>
-      <w:proofErr w:type="spellStart"/>
-      <w:r>
-        <w:rPr>
-          <w:rFonts w:cs="Times New Roman"/>
-          <w:szCs w:val="24"/>
-          <w:shd w:val="clear" w:color="auto" w:fill="FFFFFF"/>
-        </w:rPr>
-        <w:t>skałda</w:t>
-      </w:r>
-      <w:proofErr w:type="spellEnd"/>
-      <w:r>
-        <w:rPr>
-          <w:rFonts w:cs="Times New Roman"/>
-          <w:szCs w:val="24"/>
-          <w:shd w:val="clear" w:color="auto" w:fill="FFFFFF"/>
-        </w:rPr>
-        <w:t xml:space="preserve"> się tytułu, tekstu i/lub obrazka.</w:t>
+        <w:t>. Post najczęściej skałda się tytułu, tekstu i/lub obrazka.</w:t>
       </w:r>
     </w:p>
     <w:p>
@@ -3247,23 +3070,13 @@
           <w:numId w:val="5"/>
         </w:numPr>
       </w:pPr>
-      <w:proofErr w:type="spellStart"/>
       <w:r>
         <w:rPr>
           <w:rFonts w:cs="Times New Roman"/>
           <w:szCs w:val="24"/>
           <w:shd w:val="clear" w:color="auto" w:fill="FFFFFF"/>
         </w:rPr>
-        <w:t>Backend</w:t>
-      </w:r>
-      <w:proofErr w:type="spellEnd"/>
-      <w:r>
-        <w:rPr>
-          <w:rFonts w:cs="Times New Roman"/>
-          <w:szCs w:val="24"/>
-          <w:shd w:val="clear" w:color="auto" w:fill="FFFFFF"/>
-        </w:rPr>
-        <w:t xml:space="preserve"> – część systemu zajmująca się bazą danych, przetwarzaniem danych i odpowiedzią na żądania systemu</w:t>
+        <w:t>Backend – część systemu zajmująca się bazą danych, przetwarzaniem danych i odpowiedzią na żądania systemu</w:t>
       </w:r>
     </w:p>
     <w:p>
@@ -3274,7 +3087,6 @@
           <w:numId w:val="5"/>
         </w:numPr>
       </w:pPr>
-      <w:proofErr w:type="spellStart"/>
       <w:r>
         <w:rPr>
           <w:rFonts w:cs="Times New Roman"/>
@@ -3282,16 +3094,7 @@
           <w:shd w:val="clear" w:color="auto" w:fill="FFFFFF"/>
         </w:rPr>
         <w:lastRenderedPageBreak/>
-        <w:t>Frontend</w:t>
-      </w:r>
-      <w:proofErr w:type="spellEnd"/>
-      <w:r>
-        <w:rPr>
-          <w:rFonts w:cs="Times New Roman"/>
-          <w:szCs w:val="24"/>
-          <w:shd w:val="clear" w:color="auto" w:fill="FFFFFF"/>
-        </w:rPr>
-        <w:t xml:space="preserve"> – część systemu zajmująca się wyświetlaniem interfejsu użytkownikowi, reagowanie na akcje użytkownika i wysyłanie odpowiednich żądań i odbieranie ich aby wykonywać określone akcj</w:t>
+        <w:t>Frontend – część systemu zajmująca się wyświetlaniem interfejsu użytkownikowi, reagowanie na akcje użytkownika i wysyłanie odpowiednich żądań i odbieranie ich aby wykonywać określone akcj</w:t>
       </w:r>
       <w:r>
         <w:rPr>
@@ -3332,36 +3135,8 @@
           <w:szCs w:val="24"/>
           <w:shd w:val="clear" w:color="auto" w:fill="FFFFFF"/>
         </w:rPr>
-        <w:t xml:space="preserve">single </w:t>
-      </w:r>
-      <w:proofErr w:type="spellStart"/>
-      <w:r>
-        <w:rPr>
-          <w:rFonts w:cs="Times New Roman"/>
-          <w:szCs w:val="24"/>
-          <w:shd w:val="clear" w:color="auto" w:fill="FFFFFF"/>
-        </w:rPr>
-        <w:t>page</w:t>
-      </w:r>
-      <w:proofErr w:type="spellEnd"/>
-      <w:r>
-        <w:rPr>
-          <w:rFonts w:cs="Times New Roman"/>
-          <w:szCs w:val="24"/>
-          <w:shd w:val="clear" w:color="auto" w:fill="FFFFFF"/>
-        </w:rPr>
-        <w:t xml:space="preserve"> </w:t>
-      </w:r>
-      <w:proofErr w:type="spellStart"/>
-      <w:r>
-        <w:rPr>
-          <w:rFonts w:cs="Times New Roman"/>
-          <w:szCs w:val="24"/>
-          <w:shd w:val="clear" w:color="auto" w:fill="FFFFFF"/>
-        </w:rPr>
-        <w:t>aplication</w:t>
-      </w:r>
-      <w:proofErr w:type="spellEnd"/>
+        <w:t>single page aplication</w:t>
+      </w:r>
       <w:r>
         <w:rPr>
           <w:rFonts w:cs="Times New Roman"/>
@@ -3483,7 +3258,6 @@
         </w:rPr>
         <w:t xml:space="preserve"> podzielony na dwa główne elementy </w:t>
       </w:r>
-      <w:proofErr w:type="spellStart"/>
       <w:r>
         <w:rPr>
           <w:rFonts w:eastAsia="Times New Roman"/>
@@ -3496,21 +3270,12 @@
         </w:rPr>
         <w:t>ackend</w:t>
       </w:r>
-      <w:proofErr w:type="spellEnd"/>
       <w:r>
         <w:rPr>
           <w:rFonts w:eastAsia="Times New Roman"/>
         </w:rPr>
-        <w:t xml:space="preserve"> i </w:t>
-      </w:r>
-      <w:proofErr w:type="spellStart"/>
-      <w:r>
-        <w:rPr>
-          <w:rFonts w:eastAsia="Times New Roman"/>
-        </w:rPr>
-        <w:t>fronted</w:t>
-      </w:r>
-      <w:proofErr w:type="spellEnd"/>
+        <w:t xml:space="preserve"> i fronted</w:t>
+      </w:r>
     </w:p>
     <w:p>
       <w:pPr>
@@ -3866,23 +3631,7 @@
           <w:rFonts w:cs="Times New Roman"/>
           <w:szCs w:val="24"/>
         </w:rPr>
-        <w:t xml:space="preserve">  użytkownikom dawanie postom </w:t>
-      </w:r>
-      <w:proofErr w:type="spellStart"/>
-      <w:r>
-        <w:rPr>
-          <w:rFonts w:cs="Times New Roman"/>
-          <w:szCs w:val="24"/>
-        </w:rPr>
-        <w:t>like</w:t>
-      </w:r>
-      <w:proofErr w:type="spellEnd"/>
-      <w:r>
-        <w:rPr>
-          <w:rFonts w:cs="Times New Roman"/>
-          <w:szCs w:val="24"/>
-        </w:rPr>
-        <w:t xml:space="preserve"> </w:t>
+        <w:t xml:space="preserve">  użytkownikom dawanie postom like </w:t>
       </w:r>
     </w:p>
     <w:p>
@@ -4158,23 +3907,7 @@
           <w:rFonts w:cs="Times New Roman"/>
           <w:szCs w:val="24"/>
         </w:rPr>
-        <w:t xml:space="preserve">każdy użytkownik powinien móc dać tylko jeden </w:t>
-      </w:r>
-      <w:proofErr w:type="spellStart"/>
-      <w:r>
-        <w:rPr>
-          <w:rFonts w:cs="Times New Roman"/>
-          <w:szCs w:val="24"/>
-        </w:rPr>
-        <w:t>like</w:t>
-      </w:r>
-      <w:proofErr w:type="spellEnd"/>
-      <w:r>
-        <w:rPr>
-          <w:rFonts w:cs="Times New Roman"/>
-          <w:szCs w:val="24"/>
-        </w:rPr>
-        <w:t xml:space="preserve"> do postu</w:t>
+        <w:t>każdy użytkownik powinien móc dać tylko jeden like do postu</w:t>
       </w:r>
     </w:p>
     <w:p>
@@ -4195,15 +3928,7 @@
           <w:rFonts w:cs="Times New Roman"/>
           <w:szCs w:val="24"/>
         </w:rPr>
-        <w:t xml:space="preserve">każde konto powinno mieć unikalną </w:t>
-      </w:r>
-      <w:proofErr w:type="spellStart"/>
-      <w:r>
-        <w:rPr>
-          <w:rFonts w:cs="Times New Roman"/>
-          <w:szCs w:val="24"/>
-        </w:rPr>
-        <w:t>nazwę</w:t>
+        <w:t>każde konto powinno mieć unikalną nazwę</w:t>
       </w:r>
       <w:r>
         <w:rPr>
@@ -4212,7 +3937,6 @@
         </w:rPr>
         <w:t>pr</w:t>
       </w:r>
-      <w:proofErr w:type="spellEnd"/>
     </w:p>
     <w:p>
       <w:pPr>
@@ -4566,13 +4290,8 @@
         <w:spacing w:after="200" w:line="276" w:lineRule="auto"/>
       </w:pPr>
       <w:r>
-        <w:t xml:space="preserve">dodanie własnego </w:t>
-      </w:r>
-      <w:proofErr w:type="spellStart"/>
-      <w:r>
-        <w:t>posta</w:t>
-      </w:r>
-      <w:proofErr w:type="spellEnd"/>
+        <w:t>dodanie własnego posta</w:t>
+      </w:r>
     </w:p>
     <w:p>
       <w:pPr>
@@ -4597,13 +4316,8 @@
         <w:spacing w:after="200" w:line="276" w:lineRule="auto"/>
       </w:pPr>
       <w:r>
-        <w:t xml:space="preserve">ocenianie ich za pomocą </w:t>
-      </w:r>
-      <w:proofErr w:type="spellStart"/>
-      <w:r>
-        <w:t>likeów</w:t>
-      </w:r>
-      <w:proofErr w:type="spellEnd"/>
+        <w:t>ocenianie ich za pomocą likeów</w:t>
+      </w:r>
     </w:p>
     <w:p>
       <w:pPr>
@@ -4844,21 +4558,8 @@
       <w:r>
         <w:t xml:space="preserve">.1] składa się z dwóch warstw. </w:t>
       </w:r>
-      <w:proofErr w:type="spellStart"/>
-      <w:r>
-        <w:t>Backendu</w:t>
-      </w:r>
-      <w:proofErr w:type="spellEnd"/>
-      <w:r>
-        <w:t xml:space="preserve"> zajmującego się obsługiwanie żądań i operacjami na bazie danych i </w:t>
-      </w:r>
-      <w:proofErr w:type="spellStart"/>
-      <w:r>
-        <w:t>Frontendu</w:t>
-      </w:r>
-      <w:proofErr w:type="spellEnd"/>
-      <w:r>
-        <w:t xml:space="preserve"> wyświetlającego dane w odpowiednim formacie i reagującego </w:t>
+      <w:r>
+        <w:t xml:space="preserve">Backendu zajmującego się obsługiwanie żądań i operacjami na bazie danych i Frontendu wyświetlającego dane w odpowiednim formacie i reagującego </w:t>
       </w:r>
       <w:r>
         <w:t xml:space="preserve">na </w:t>
@@ -5393,16 +5094,11 @@
       <w:r>
         <w:t xml:space="preserve">Tabela </w:t>
       </w:r>
-      <w:proofErr w:type="spellStart"/>
       <w:r>
         <w:t>U</w:t>
       </w:r>
       <w:r>
-        <w:t>sers</w:t>
-      </w:r>
-      <w:proofErr w:type="spellEnd"/>
-      <w:r>
-        <w:t xml:space="preserve"> </w:t>
+        <w:t xml:space="preserve">sers </w:t>
       </w:r>
       <w:r>
         <w:t>będzie główny elementem w całej strukturze, łącząca wszystkie tabele wspólną całość</w:t>
@@ -5427,13 +5123,8 @@
           <w:szCs w:val="24"/>
         </w:rPr>
       </w:pPr>
-      <w:proofErr w:type="spellStart"/>
-      <w:r>
-        <w:t>Posts</w:t>
-      </w:r>
-      <w:proofErr w:type="spellEnd"/>
-      <w:r>
-        <w:t xml:space="preserve"> –podstawowe dane o danym poście </w:t>
+      <w:r>
+        <w:t xml:space="preserve">Posts –podstawowe dane o danym poście </w:t>
       </w:r>
     </w:p>
     <w:p>
@@ -5450,27 +5141,14 @@
           <w:szCs w:val="24"/>
         </w:rPr>
       </w:pPr>
-      <w:proofErr w:type="spellStart"/>
-      <w:r>
-        <w:t>Comments</w:t>
-      </w:r>
-      <w:proofErr w:type="spellEnd"/>
-      <w:r>
-        <w:t xml:space="preserve"> –komentarz</w:t>
+      <w:r>
+        <w:t>Comments –komentarz</w:t>
       </w:r>
       <w:r>
         <w:t>e</w:t>
       </w:r>
       <w:r>
-        <w:t xml:space="preserve"> do danego </w:t>
-      </w:r>
-      <w:proofErr w:type="spellStart"/>
-      <w:r>
-        <w:t>posta</w:t>
-      </w:r>
-      <w:proofErr w:type="spellEnd"/>
-      <w:r>
-        <w:t xml:space="preserve"> i komentarzy</w:t>
+        <w:t xml:space="preserve"> do danego posta i komentarzy</w:t>
       </w:r>
     </w:p>
     <w:p>
@@ -5487,14 +5165,9 @@
           <w:szCs w:val="24"/>
         </w:rPr>
       </w:pPr>
-      <w:proofErr w:type="spellStart"/>
       <w:r>
         <w:lastRenderedPageBreak/>
-        <w:t>Favorites</w:t>
-      </w:r>
-      <w:proofErr w:type="spellEnd"/>
-      <w:r>
-        <w:t xml:space="preserve"> – zapisuje ulubione posty użytkownika</w:t>
+        <w:t>Favorites – zapisuje ulubione posty użytkownika</w:t>
       </w:r>
     </w:p>
     <w:p>
@@ -5511,13 +5184,8 @@
           <w:szCs w:val="24"/>
         </w:rPr>
       </w:pPr>
-      <w:proofErr w:type="spellStart"/>
-      <w:r>
-        <w:t>Categories</w:t>
-      </w:r>
-      <w:proofErr w:type="spellEnd"/>
-      <w:r>
-        <w:t xml:space="preserve"> – przechowuje kategorię działów</w:t>
+      <w:r>
+        <w:t>Categories – przechowuje kategorię działów</w:t>
       </w:r>
     </w:p>
     <w:p>
@@ -5534,21 +5202,8 @@
           <w:szCs w:val="24"/>
         </w:rPr>
       </w:pPr>
-      <w:proofErr w:type="spellStart"/>
-      <w:r>
-        <w:t>TagsList</w:t>
-      </w:r>
-      <w:proofErr w:type="spellEnd"/>
-      <w:r>
-        <w:t xml:space="preserve"> – zapisuje </w:t>
-      </w:r>
-      <w:proofErr w:type="spellStart"/>
-      <w:r>
-        <w:t>tagi</w:t>
-      </w:r>
-      <w:proofErr w:type="spellEnd"/>
-      <w:r>
-        <w:t xml:space="preserve"> nadane danemu postowi</w:t>
+      <w:r>
+        <w:t>TagsList – zapisuje tagi nadane danemu postowi</w:t>
       </w:r>
     </w:p>
     <w:p>
@@ -5565,21 +5220,8 @@
           <w:szCs w:val="24"/>
         </w:rPr>
       </w:pPr>
-      <w:proofErr w:type="spellStart"/>
-      <w:r>
-        <w:t>Tags</w:t>
-      </w:r>
-      <w:proofErr w:type="spellEnd"/>
-      <w:r>
-        <w:t xml:space="preserve"> – przechowuje </w:t>
-      </w:r>
-      <w:proofErr w:type="spellStart"/>
-      <w:r>
-        <w:t>tagi</w:t>
-      </w:r>
-      <w:proofErr w:type="spellEnd"/>
-      <w:r>
-        <w:t xml:space="preserve">, które można nadać postowi  </w:t>
+      <w:r>
+        <w:t xml:space="preserve">Tags – przechowuje tagi, które można nadać postowi  </w:t>
       </w:r>
     </w:p>
     <w:p>
@@ -5596,13 +5238,8 @@
           <w:szCs w:val="24"/>
         </w:rPr>
       </w:pPr>
-      <w:proofErr w:type="spellStart"/>
-      <w:r>
-        <w:t>Notifications</w:t>
-      </w:r>
-      <w:proofErr w:type="spellEnd"/>
-      <w:r>
-        <w:t xml:space="preserve"> – przechowuje dane powiadomień</w:t>
+      <w:r>
+        <w:t>Notifications – przechowuje dane powiadomień</w:t>
       </w:r>
     </w:p>
     <w:p>
@@ -7942,6 +7579,15 @@
               </w:rPr>
               <w:t>prywatne wiadomości od innych użytkowników</w:t>
             </w:r>
+            <w:r>
+              <w:rPr>
+                <w:rFonts w:ascii="Calibri" w:eastAsia="Times New Roman" w:hAnsi="Calibri" w:cs="Calibri"/>
+                <w:color w:val="000000"/>
+                <w:sz w:val="22"/>
+                <w:lang w:eastAsia="pl-PL"/>
+              </w:rPr>
+              <w:t xml:space="preserve"> (opcjonalne)</w:t>
+            </w:r>
           </w:p>
           <w:p>
             <w:pPr>
@@ -8038,27 +7684,7 @@
                 <w:sz w:val="22"/>
                 <w:lang w:eastAsia="pl-PL"/>
               </w:rPr>
-              <w:t xml:space="preserve">funkcje administratorskie (edycja strony, postów, </w:t>
-            </w:r>
-            <w:proofErr w:type="spellStart"/>
-            <w:r>
-              <w:rPr>
-                <w:rFonts w:ascii="Calibri" w:eastAsia="Times New Roman" w:hAnsi="Calibri" w:cs="Calibri"/>
-                <w:color w:val="000000"/>
-                <w:sz w:val="22"/>
-                <w:lang w:eastAsia="pl-PL"/>
-              </w:rPr>
-              <w:t>banowanie</w:t>
-            </w:r>
-            <w:proofErr w:type="spellEnd"/>
-            <w:r>
-              <w:rPr>
-                <w:rFonts w:ascii="Calibri" w:eastAsia="Times New Roman" w:hAnsi="Calibri" w:cs="Calibri"/>
-                <w:color w:val="000000"/>
-                <w:sz w:val="22"/>
-                <w:lang w:eastAsia="pl-PL"/>
-              </w:rPr>
-              <w:t xml:space="preserve"> itp.)</w:t>
+              <w:t>funkcje administratorskie (edycja strony, postów, banowanie itp.)</w:t>
             </w:r>
           </w:p>
         </w:tc>
@@ -12480,15 +12106,6 @@
 </file>
 
 <file path=customXml/item1.xml><?xml version="1.0" encoding="utf-8"?>
-<?mso-contentType ?>
-<FormTemplates xmlns="http://schemas.microsoft.com/sharepoint/v3/contenttype/forms">
-  <Display>DocumentLibraryForm</Display>
-  <Edit>DocumentLibraryForm</Edit>
-  <New>DocumentLibraryForm</New>
-</FormTemplates>
-</file>
-
-<file path=customXml/item2.xml><?xml version="1.0" encoding="utf-8"?>
 <ct:contentTypeSchema xmlns:ct="http://schemas.microsoft.com/office/2006/metadata/contentType" xmlns:ma="http://schemas.microsoft.com/office/2006/metadata/properties/metaAttributes" ct:_="" ma:_="" ma:contentTypeName="Document" ma:contentTypeID="0x0101009578E44A98A9084286566D04E8A370DE" ma:contentTypeVersion="7" ma:contentTypeDescription="Create a new document." ma:contentTypeScope="" ma:versionID="821ea5de0b6cf6bcbc21321875964add">
   <xsd:schema xmlns:xsd="http://www.w3.org/2001/XMLSchema" xmlns:xs="http://www.w3.org/2001/XMLSchema" xmlns:p="http://schemas.microsoft.com/office/2006/metadata/properties" xmlns:ns3="46dcf8f4-8b42-48c5-bcb9-0459e242aeba" xmlns:ns4="ccdea784-326e-43d1-a2cd-1ed8ad745c38" targetNamespace="http://schemas.microsoft.com/office/2006/metadata/properties" ma:root="true" ma:fieldsID="52c105f66cc5d99f388bd6404b2b52aa" ns3:_="" ns4:_="">
     <xsd:import namespace="46dcf8f4-8b42-48c5-bcb9-0459e242aeba"/>
@@ -12673,25 +12290,26 @@
 </ct:contentTypeSchema>
 </file>
 
-<file path=customXml/item3.xml><?xml version="1.0" encoding="utf-8"?>
-<b:Sources xmlns:b="http://schemas.openxmlformats.org/officeDocument/2006/bibliography" xmlns="http://schemas.openxmlformats.org/officeDocument/2006/bibliography" SelectedStyle="\APASixthEditionOfficeOnline.xsl" StyleName="APA" Version="6"/>
+<file path=customXml/item2.xml><?xml version="1.0" encoding="utf-8"?>
+<?mso-contentType ?>
+<FormTemplates xmlns="http://schemas.microsoft.com/sharepoint/v3/contenttype/forms">
+  <Display>DocumentLibraryForm</Display>
+  <Edit>DocumentLibraryForm</Edit>
+  <New>DocumentLibraryForm</New>
+</FormTemplates>
 </file>
 
-<file path=customXml/item4.xml><?xml version="1.0" encoding="utf-8"?>
+<file path=customXml/item3.xml><?xml version="1.0" encoding="utf-8"?>
 <p:properties xmlns:p="http://schemas.microsoft.com/office/2006/metadata/properties" xmlns:xsi="http://www.w3.org/2001/XMLSchema-instance" xmlns:pc="http://schemas.microsoft.com/office/infopath/2007/PartnerControls">
   <documentManagement/>
 </p:properties>
 </file>
 
-<file path=customXml/itemProps1.xml><?xml version="1.0" encoding="utf-8"?>
-<ds:datastoreItem xmlns:ds="http://schemas.openxmlformats.org/officeDocument/2006/customXml" ds:itemID="{52CAC8E3-8062-4133-B3B8-9CFB9184E8C8}">
-  <ds:schemaRefs>
-    <ds:schemaRef ds:uri="http://schemas.microsoft.com/sharepoint/v3/contenttype/forms"/>
-  </ds:schemaRefs>
-</ds:datastoreItem>
+<file path=customXml/item4.xml><?xml version="1.0" encoding="utf-8"?>
+<b:Sources xmlns:b="http://schemas.openxmlformats.org/officeDocument/2006/bibliography" xmlns="http://schemas.openxmlformats.org/officeDocument/2006/bibliography" SelectedStyle="\APASixthEditionOfficeOnline.xsl" StyleName="APA" Version="6"/>
 </file>
 
-<file path=customXml/itemProps2.xml><?xml version="1.0" encoding="utf-8"?>
+<file path=customXml/itemProps1.xml><?xml version="1.0" encoding="utf-8"?>
 <ds:datastoreItem xmlns:ds="http://schemas.openxmlformats.org/officeDocument/2006/customXml" ds:itemID="{45C4B103-7300-4FD3-A427-D1683D3A3CF1}">
   <ds:schemaRefs>
     <ds:schemaRef ds:uri="http://schemas.microsoft.com/office/2006/metadata/contentType"/>
@@ -12710,19 +12328,27 @@
 </ds:datastoreItem>
 </file>
 
-<file path=customXml/itemProps3.xml><?xml version="1.0" encoding="utf-8"?>
-<ds:datastoreItem xmlns:ds="http://schemas.openxmlformats.org/officeDocument/2006/customXml" ds:itemID="{DD411256-6159-4086-86C5-402F9483DEAA}">
+<file path=customXml/itemProps2.xml><?xml version="1.0" encoding="utf-8"?>
+<ds:datastoreItem xmlns:ds="http://schemas.openxmlformats.org/officeDocument/2006/customXml" ds:itemID="{52CAC8E3-8062-4133-B3B8-9CFB9184E8C8}">
   <ds:schemaRefs>
-    <ds:schemaRef ds:uri="http://schemas.openxmlformats.org/officeDocument/2006/bibliography"/>
+    <ds:schemaRef ds:uri="http://schemas.microsoft.com/sharepoint/v3/contenttype/forms"/>
   </ds:schemaRefs>
 </ds:datastoreItem>
 </file>
 
-<file path=customXml/itemProps4.xml><?xml version="1.0" encoding="utf-8"?>
+<file path=customXml/itemProps3.xml><?xml version="1.0" encoding="utf-8"?>
 <ds:datastoreItem xmlns:ds="http://schemas.openxmlformats.org/officeDocument/2006/customXml" ds:itemID="{5DFEFE0D-64BC-4348-A5D7-A259C953843F}">
   <ds:schemaRefs>
     <ds:schemaRef ds:uri="http://schemas.microsoft.com/office/2006/metadata/properties"/>
     <ds:schemaRef ds:uri="http://schemas.microsoft.com/office/infopath/2007/PartnerControls"/>
   </ds:schemaRefs>
 </ds:datastoreItem>
+</file>
+
+<file path=customXml/itemProps4.xml><?xml version="1.0" encoding="utf-8"?>
+<ds:datastoreItem xmlns:ds="http://schemas.openxmlformats.org/officeDocument/2006/customXml" ds:itemID="{DD411256-6159-4086-86C5-402F9483DEAA}">
+  <ds:schemaRefs>
+    <ds:schemaRef ds:uri="http://schemas.openxmlformats.org/officeDocument/2006/bibliography"/>
+  </ds:schemaRefs>
+</ds:datastoreItem>
 </file>
</xml_diff>